<commit_message>
Fixed: Missing data when converting from .xlsx to .html
</commit_message>
<xml_diff>
--- a/output.docx
+++ b/output.docx
@@ -15,7 +15,7 @@
               <a:graphicData uri="http://schemas.openxmlformats.org/drawingml/2006/picture">
                 <pic:pic>
                   <pic:nvPicPr>
-                    <pic:cNvPr id="0" name="image_0.png"/>
+                    <pic:cNvPr id="0" name="21S2AccrSurvey_EEXXXX-Results (ready)_html_5f7eb10fadcd1b35 (1).png"/>
                     <pic:cNvPicPr/>
                   </pic:nvPicPr>
                   <pic:blipFill>
@@ -51,11 +51,11 @@
               <a:graphicData uri="http://schemas.openxmlformats.org/drawingml/2006/picture">
                 <pic:pic>
                   <pic:nvPicPr>
-                    <pic:cNvPr id="0" name="image_1.png"/>
+                    <pic:cNvPr id="0" name="21S2AccrSurvey_EEXXXX-Results (ready)_html_5f7eb10fadcd1b35 (1).png"/>
                     <pic:cNvPicPr/>
                   </pic:nvPicPr>
                   <pic:blipFill>
-                    <a:blip r:embed="rId10"/>
+                    <a:blip r:embed="rId9"/>
                     <a:stretch>
                       <a:fillRect/>
                     </a:stretch>
@@ -87,7 +87,115 @@
               <a:graphicData uri="http://schemas.openxmlformats.org/drawingml/2006/picture">
                 <pic:pic>
                   <pic:nvPicPr>
-                    <pic:cNvPr id="0" name="image_2.png"/>
+                    <pic:cNvPr id="0" name="21S2AccrSurvey_EEXXXX-Results (ready)_html_7b47730977c769bd (1).png"/>
+                    <pic:cNvPicPr/>
+                  </pic:nvPicPr>
+                  <pic:blipFill>
+                    <a:blip r:embed="rId10"/>
+                    <a:stretch>
+                      <a:fillRect/>
+                    </a:stretch>
+                  </pic:blipFill>
+                  <pic:spPr>
+                    <a:xfrm>
+                      <a:off x="0" y="0"/>
+                      <a:ext cx="5486400" cy="3657600"/>
+                    </a:xfrm>
+                    <a:prstGeom prst="rect"/>
+                  </pic:spPr>
+                </pic:pic>
+              </a:graphicData>
+            </a:graphic>
+          </wp:inline>
+        </w:drawing>
+      </w:r>
+    </w:p>
+    <w:p>
+      <w:r>
+        <w:drawing>
+          <wp:inline xmlns:a="http://schemas.openxmlformats.org/drawingml/2006/main" xmlns:pic="http://schemas.openxmlformats.org/drawingml/2006/picture">
+            <wp:extent cx="5486400" cy="3657600"/>
+            <wp:docPr id="4" name="Picture 4"/>
+            <wp:cNvGraphicFramePr>
+              <a:graphicFrameLocks noChangeAspect="1"/>
+            </wp:cNvGraphicFramePr>
+            <a:graphic>
+              <a:graphicData uri="http://schemas.openxmlformats.org/drawingml/2006/picture">
+                <pic:pic>
+                  <pic:nvPicPr>
+                    <pic:cNvPr id="0" name="21S2AccrSurvey_EEXXXX-Results (ready)_html_7b47730977c769bd (1).png"/>
+                    <pic:cNvPicPr/>
+                  </pic:nvPicPr>
+                  <pic:blipFill>
+                    <a:blip r:embed="rId10"/>
+                    <a:stretch>
+                      <a:fillRect/>
+                    </a:stretch>
+                  </pic:blipFill>
+                  <pic:spPr>
+                    <a:xfrm>
+                      <a:off x="0" y="0"/>
+                      <a:ext cx="5486400" cy="3657600"/>
+                    </a:xfrm>
+                    <a:prstGeom prst="rect"/>
+                  </pic:spPr>
+                </pic:pic>
+              </a:graphicData>
+            </a:graphic>
+          </wp:inline>
+        </w:drawing>
+      </w:r>
+    </w:p>
+    <w:p>
+      <w:r>
+        <w:drawing>
+          <wp:inline xmlns:a="http://schemas.openxmlformats.org/drawingml/2006/main" xmlns:pic="http://schemas.openxmlformats.org/drawingml/2006/picture">
+            <wp:extent cx="5486400" cy="3657600"/>
+            <wp:docPr id="5" name="Picture 5"/>
+            <wp:cNvGraphicFramePr>
+              <a:graphicFrameLocks noChangeAspect="1"/>
+            </wp:cNvGraphicFramePr>
+            <a:graphic>
+              <a:graphicData uri="http://schemas.openxmlformats.org/drawingml/2006/picture">
+                <pic:pic>
+                  <pic:nvPicPr>
+                    <pic:cNvPr id="0" name="21S2AccrSurvey_EEXXXX-Results (ready)_html_e35dafb338f88b1d (1).png"/>
+                    <pic:cNvPicPr/>
+                  </pic:nvPicPr>
+                  <pic:blipFill>
+                    <a:blip r:embed="rId11"/>
+                    <a:stretch>
+                      <a:fillRect/>
+                    </a:stretch>
+                  </pic:blipFill>
+                  <pic:spPr>
+                    <a:xfrm>
+                      <a:off x="0" y="0"/>
+                      <a:ext cx="5486400" cy="3657600"/>
+                    </a:xfrm>
+                    <a:prstGeom prst="rect"/>
+                  </pic:spPr>
+                </pic:pic>
+              </a:graphicData>
+            </a:graphic>
+          </wp:inline>
+        </w:drawing>
+      </w:r>
+    </w:p>
+    <w:p>
+      <w:r>
+        <w:drawing>
+          <wp:inline xmlns:a="http://schemas.openxmlformats.org/drawingml/2006/main" xmlns:pic="http://schemas.openxmlformats.org/drawingml/2006/picture">
+            <wp:extent cx="5486400" cy="3657600"/>
+            <wp:docPr id="6" name="Picture 6"/>
+            <wp:cNvGraphicFramePr>
+              <a:graphicFrameLocks noChangeAspect="1"/>
+            </wp:cNvGraphicFramePr>
+            <a:graphic>
+              <a:graphicData uri="http://schemas.openxmlformats.org/drawingml/2006/picture">
+                <pic:pic>
+                  <pic:nvPicPr>
+                    <pic:cNvPr id="0" name="21S2AccrSurvey_EEXXXX-Results (ready)_html_e35dafb338f88b1d (1).png"/>
                     <pic:cNvPicPr/>
                   </pic:nvPicPr>
                   <pic:blipFill>

</xml_diff>